<commit_message>
Adicionado a abstração 1 no documento. Alterado o diagrama no asta no exercicio 25
</commit_message>
<xml_diff>
--- a/Lista 3.docx
+++ b/Lista 3.docx
@@ -105,8 +105,6 @@
           </wp:inline>
         </w:drawing>
       </w:r>
-      <w:bookmarkStart w:id="0" w:name="_GoBack"/>
-      <w:bookmarkEnd w:id="0"/>
       <w:r>
         <w:rPr>
           <w:rFonts w:cs="Arial"/>
@@ -9792,7 +9790,7 @@
           <w:color w:val="000000"/>
           <w:sz w:val="21"/>
           <w:szCs w:val="21"/>
-          <w:lang w:eastAsia="pt-BR"/>
+          <w:lang w:val="en-US" w:eastAsia="pt-BR"/>
         </w:rPr>
       </w:pPr>
       <w:r>
@@ -9805,28 +9803,27 @@
         </w:rPr>
         <w:t xml:space="preserve">    </w:t>
       </w:r>
-      <w:proofErr w:type="spellStart"/>
-      <w:r>
-        <w:rPr>
-          <w:rFonts w:ascii="Consolas" w:eastAsia="Times New Roman" w:hAnsi="Consolas" w:cs="Times New Roman"/>
-          <w:color w:val="0000FF"/>
-          <w:sz w:val="21"/>
-          <w:szCs w:val="21"/>
-          <w:lang w:eastAsia="pt-BR"/>
+      <w:r>
+        <w:rPr>
+          <w:rFonts w:ascii="Consolas" w:eastAsia="Times New Roman" w:hAnsi="Consolas" w:cs="Times New Roman"/>
+          <w:color w:val="0000FF"/>
+          <w:sz w:val="21"/>
+          <w:szCs w:val="21"/>
+          <w:lang w:val="en-US" w:eastAsia="pt-BR"/>
         </w:rPr>
         <w:t>void</w:t>
       </w:r>
-      <w:proofErr w:type="spellEnd"/>
-      <w:r>
-        <w:rPr>
-          <w:rFonts w:ascii="Consolas" w:eastAsia="Times New Roman" w:hAnsi="Consolas" w:cs="Times New Roman"/>
-          <w:color w:val="000000"/>
-          <w:sz w:val="21"/>
-          <w:szCs w:val="21"/>
-          <w:lang w:eastAsia="pt-BR"/>
-        </w:rPr>
-        <w:t xml:space="preserve"> </w:t>
-      </w:r>
+      <w:r>
+        <w:rPr>
+          <w:rFonts w:ascii="Consolas" w:eastAsia="Times New Roman" w:hAnsi="Consolas" w:cs="Times New Roman"/>
+          <w:color w:val="000000"/>
+          <w:sz w:val="21"/>
+          <w:szCs w:val="21"/>
+          <w:lang w:val="en-US" w:eastAsia="pt-BR"/>
+        </w:rPr>
+        <w:t xml:space="preserve"> </w:t>
+      </w:r>
+      <w:proofErr w:type="spellStart"/>
       <w:proofErr w:type="gramStart"/>
       <w:r>
         <w:rPr>
@@ -9834,9 +9831,20 @@
           <w:color w:val="000000"/>
           <w:sz w:val="21"/>
           <w:szCs w:val="21"/>
-          <w:lang w:eastAsia="pt-BR"/>
-        </w:rPr>
-        <w:t>inserir(</w:t>
+          <w:lang w:val="en-US" w:eastAsia="pt-BR"/>
+        </w:rPr>
+        <w:t>inserir</w:t>
+      </w:r>
+      <w:proofErr w:type="spellEnd"/>
+      <w:r>
+        <w:rPr>
+          <w:rFonts w:ascii="Consolas" w:eastAsia="Times New Roman" w:hAnsi="Consolas" w:cs="Times New Roman"/>
+          <w:color w:val="000000"/>
+          <w:sz w:val="21"/>
+          <w:szCs w:val="21"/>
+          <w:lang w:val="en-US" w:eastAsia="pt-BR"/>
+        </w:rPr>
+        <w:t>(</w:t>
       </w:r>
       <w:proofErr w:type="gramEnd"/>
       <w:r>
@@ -9845,7 +9853,7 @@
           <w:color w:val="0000FF"/>
           <w:sz w:val="21"/>
           <w:szCs w:val="21"/>
-          <w:lang w:eastAsia="pt-BR"/>
+          <w:lang w:val="en-US" w:eastAsia="pt-BR"/>
         </w:rPr>
         <w:t>T</w:t>
       </w:r>
@@ -9855,77 +9863,54 @@
           <w:color w:val="000000"/>
           <w:sz w:val="21"/>
           <w:szCs w:val="21"/>
-          <w:lang w:eastAsia="pt-BR"/>
-        </w:rPr>
-        <w:t xml:space="preserve"> </w:t>
-      </w:r>
-      <w:proofErr w:type="spellStart"/>
-      <w:r>
-        <w:rPr>
-          <w:rFonts w:ascii="Consolas" w:eastAsia="Times New Roman" w:hAnsi="Consolas" w:cs="Times New Roman"/>
-          <w:color w:val="000000"/>
-          <w:sz w:val="21"/>
-          <w:szCs w:val="21"/>
-          <w:lang w:eastAsia="pt-BR"/>
-        </w:rPr>
-        <w:t>entity</w:t>
-      </w:r>
-      <w:proofErr w:type="spellEnd"/>
-      <w:r>
-        <w:rPr>
-          <w:rFonts w:ascii="Consolas" w:eastAsia="Times New Roman" w:hAnsi="Consolas" w:cs="Times New Roman"/>
-          <w:color w:val="000000"/>
-          <w:sz w:val="21"/>
-          <w:szCs w:val="21"/>
-          <w:lang w:eastAsia="pt-BR"/>
-        </w:rPr>
-        <w:t>);</w:t>
-      </w:r>
-    </w:p>
-    <w:p>
-      <w:pPr>
-        <w:shd w:val="clear" w:color="auto" w:fill="FFFFFF"/>
-        <w:spacing w:after="0" w:line="285" w:lineRule="atLeast"/>
-        <w:rPr>
-          <w:rFonts w:ascii="Consolas" w:eastAsia="Times New Roman" w:hAnsi="Consolas" w:cs="Times New Roman"/>
-          <w:color w:val="000000"/>
-          <w:sz w:val="21"/>
-          <w:szCs w:val="21"/>
-          <w:lang w:eastAsia="pt-BR"/>
-        </w:rPr>
-      </w:pPr>
-      <w:r>
-        <w:rPr>
-          <w:rFonts w:ascii="Consolas" w:eastAsia="Times New Roman" w:hAnsi="Consolas" w:cs="Times New Roman"/>
-          <w:color w:val="000000"/>
-          <w:sz w:val="21"/>
-          <w:szCs w:val="21"/>
-          <w:lang w:eastAsia="pt-BR"/>
+          <w:lang w:val="en-US" w:eastAsia="pt-BR"/>
+        </w:rPr>
+        <w:t xml:space="preserve"> entity);</w:t>
+      </w:r>
+    </w:p>
+    <w:p>
+      <w:pPr>
+        <w:shd w:val="clear" w:color="auto" w:fill="FFFFFF"/>
+        <w:spacing w:after="0" w:line="285" w:lineRule="atLeast"/>
+        <w:rPr>
+          <w:rFonts w:ascii="Consolas" w:eastAsia="Times New Roman" w:hAnsi="Consolas" w:cs="Times New Roman"/>
+          <w:color w:val="000000"/>
+          <w:sz w:val="21"/>
+          <w:szCs w:val="21"/>
+          <w:lang w:val="en-US" w:eastAsia="pt-BR"/>
+        </w:rPr>
+      </w:pPr>
+      <w:r>
+        <w:rPr>
+          <w:rFonts w:ascii="Consolas" w:eastAsia="Times New Roman" w:hAnsi="Consolas" w:cs="Times New Roman"/>
+          <w:color w:val="000000"/>
+          <w:sz w:val="21"/>
+          <w:szCs w:val="21"/>
+          <w:lang w:val="en-US" w:eastAsia="pt-BR"/>
         </w:rPr>
         <w:t xml:space="preserve">    </w:t>
       </w:r>
-      <w:proofErr w:type="spellStart"/>
-      <w:r>
-        <w:rPr>
-          <w:rFonts w:ascii="Consolas" w:eastAsia="Times New Roman" w:hAnsi="Consolas" w:cs="Times New Roman"/>
-          <w:color w:val="0000FF"/>
-          <w:sz w:val="21"/>
-          <w:szCs w:val="21"/>
-          <w:lang w:eastAsia="pt-BR"/>
+      <w:r>
+        <w:rPr>
+          <w:rFonts w:ascii="Consolas" w:eastAsia="Times New Roman" w:hAnsi="Consolas" w:cs="Times New Roman"/>
+          <w:color w:val="0000FF"/>
+          <w:sz w:val="21"/>
+          <w:szCs w:val="21"/>
+          <w:lang w:val="en-US" w:eastAsia="pt-BR"/>
         </w:rPr>
         <w:t>void</w:t>
       </w:r>
-      <w:proofErr w:type="spellEnd"/>
-      <w:r>
-        <w:rPr>
-          <w:rFonts w:ascii="Consolas" w:eastAsia="Times New Roman" w:hAnsi="Consolas" w:cs="Times New Roman"/>
-          <w:color w:val="000000"/>
-          <w:sz w:val="21"/>
-          <w:szCs w:val="21"/>
-          <w:lang w:eastAsia="pt-BR"/>
-        </w:rPr>
-        <w:t xml:space="preserve"> </w:t>
-      </w:r>
+      <w:r>
+        <w:rPr>
+          <w:rFonts w:ascii="Consolas" w:eastAsia="Times New Roman" w:hAnsi="Consolas" w:cs="Times New Roman"/>
+          <w:color w:val="000000"/>
+          <w:sz w:val="21"/>
+          <w:szCs w:val="21"/>
+          <w:lang w:val="en-US" w:eastAsia="pt-BR"/>
+        </w:rPr>
+        <w:t xml:space="preserve"> </w:t>
+      </w:r>
+      <w:proofErr w:type="spellStart"/>
       <w:proofErr w:type="gramStart"/>
       <w:r>
         <w:rPr>
@@ -9933,9 +9918,20 @@
           <w:color w:val="000000"/>
           <w:sz w:val="21"/>
           <w:szCs w:val="21"/>
-          <w:lang w:eastAsia="pt-BR"/>
-        </w:rPr>
-        <w:t>atualizar(</w:t>
+          <w:lang w:val="en-US" w:eastAsia="pt-BR"/>
+        </w:rPr>
+        <w:t>atualizar</w:t>
+      </w:r>
+      <w:proofErr w:type="spellEnd"/>
+      <w:r>
+        <w:rPr>
+          <w:rFonts w:ascii="Consolas" w:eastAsia="Times New Roman" w:hAnsi="Consolas" w:cs="Times New Roman"/>
+          <w:color w:val="000000"/>
+          <w:sz w:val="21"/>
+          <w:szCs w:val="21"/>
+          <w:lang w:val="en-US" w:eastAsia="pt-BR"/>
+        </w:rPr>
+        <w:t>(</w:t>
       </w:r>
       <w:proofErr w:type="gramEnd"/>
       <w:r>
@@ -9944,7 +9940,7 @@
           <w:color w:val="0000FF"/>
           <w:sz w:val="21"/>
           <w:szCs w:val="21"/>
-          <w:lang w:eastAsia="pt-BR"/>
+          <w:lang w:val="en-US" w:eastAsia="pt-BR"/>
         </w:rPr>
         <w:t>T</w:t>
       </w:r>
@@ -9954,74 +9950,50 @@
           <w:color w:val="000000"/>
           <w:sz w:val="21"/>
           <w:szCs w:val="21"/>
-          <w:lang w:eastAsia="pt-BR"/>
-        </w:rPr>
-        <w:t xml:space="preserve"> </w:t>
-      </w:r>
-      <w:proofErr w:type="spellStart"/>
-      <w:r>
-        <w:rPr>
-          <w:rFonts w:ascii="Consolas" w:eastAsia="Times New Roman" w:hAnsi="Consolas" w:cs="Times New Roman"/>
-          <w:color w:val="000000"/>
-          <w:sz w:val="21"/>
-          <w:szCs w:val="21"/>
-          <w:lang w:eastAsia="pt-BR"/>
-        </w:rPr>
-        <w:t>entity</w:t>
-      </w:r>
-      <w:proofErr w:type="spellEnd"/>
-      <w:r>
-        <w:rPr>
-          <w:rFonts w:ascii="Consolas" w:eastAsia="Times New Roman" w:hAnsi="Consolas" w:cs="Times New Roman"/>
-          <w:color w:val="000000"/>
-          <w:sz w:val="21"/>
-          <w:szCs w:val="21"/>
-          <w:lang w:eastAsia="pt-BR"/>
-        </w:rPr>
-        <w:t>);</w:t>
-      </w:r>
-    </w:p>
-    <w:p>
-      <w:pPr>
-        <w:shd w:val="clear" w:color="auto" w:fill="FFFFFF"/>
-        <w:spacing w:after="0" w:line="285" w:lineRule="atLeast"/>
-        <w:rPr>
-          <w:rFonts w:ascii="Consolas" w:eastAsia="Times New Roman" w:hAnsi="Consolas" w:cs="Times New Roman"/>
-          <w:color w:val="000000"/>
-          <w:sz w:val="21"/>
-          <w:szCs w:val="21"/>
-          <w:lang w:eastAsia="pt-BR"/>
-        </w:rPr>
-      </w:pPr>
-      <w:r>
-        <w:rPr>
-          <w:rFonts w:ascii="Consolas" w:eastAsia="Times New Roman" w:hAnsi="Consolas" w:cs="Times New Roman"/>
-          <w:color w:val="000000"/>
-          <w:sz w:val="21"/>
-          <w:szCs w:val="21"/>
-          <w:lang w:eastAsia="pt-BR"/>
+          <w:lang w:val="en-US" w:eastAsia="pt-BR"/>
+        </w:rPr>
+        <w:t xml:space="preserve"> entity);</w:t>
+      </w:r>
+    </w:p>
+    <w:p>
+      <w:pPr>
+        <w:shd w:val="clear" w:color="auto" w:fill="FFFFFF"/>
+        <w:spacing w:after="0" w:line="285" w:lineRule="atLeast"/>
+        <w:rPr>
+          <w:rFonts w:ascii="Consolas" w:eastAsia="Times New Roman" w:hAnsi="Consolas" w:cs="Times New Roman"/>
+          <w:color w:val="000000"/>
+          <w:sz w:val="21"/>
+          <w:szCs w:val="21"/>
+          <w:lang w:val="en-US" w:eastAsia="pt-BR"/>
+        </w:rPr>
+      </w:pPr>
+      <w:r>
+        <w:rPr>
+          <w:rFonts w:ascii="Consolas" w:eastAsia="Times New Roman" w:hAnsi="Consolas" w:cs="Times New Roman"/>
+          <w:color w:val="000000"/>
+          <w:sz w:val="21"/>
+          <w:szCs w:val="21"/>
+          <w:lang w:val="en-US" w:eastAsia="pt-BR"/>
         </w:rPr>
         <w:t xml:space="preserve">    </w:t>
       </w:r>
-      <w:proofErr w:type="spellStart"/>
-      <w:r>
-        <w:rPr>
-          <w:rFonts w:ascii="Consolas" w:eastAsia="Times New Roman" w:hAnsi="Consolas" w:cs="Times New Roman"/>
-          <w:color w:val="0000FF"/>
-          <w:sz w:val="21"/>
-          <w:szCs w:val="21"/>
-          <w:lang w:eastAsia="pt-BR"/>
+      <w:r>
+        <w:rPr>
+          <w:rFonts w:ascii="Consolas" w:eastAsia="Times New Roman" w:hAnsi="Consolas" w:cs="Times New Roman"/>
+          <w:color w:val="0000FF"/>
+          <w:sz w:val="21"/>
+          <w:szCs w:val="21"/>
+          <w:lang w:val="en-US" w:eastAsia="pt-BR"/>
         </w:rPr>
         <w:t>void</w:t>
       </w:r>
-      <w:proofErr w:type="spellEnd"/>
-      <w:r>
-        <w:rPr>
-          <w:rFonts w:ascii="Consolas" w:eastAsia="Times New Roman" w:hAnsi="Consolas" w:cs="Times New Roman"/>
-          <w:color w:val="000000"/>
-          <w:sz w:val="21"/>
-          <w:szCs w:val="21"/>
-          <w:lang w:eastAsia="pt-BR"/>
+      <w:r>
+        <w:rPr>
+          <w:rFonts w:ascii="Consolas" w:eastAsia="Times New Roman" w:hAnsi="Consolas" w:cs="Times New Roman"/>
+          <w:color w:val="000000"/>
+          <w:sz w:val="21"/>
+          <w:szCs w:val="21"/>
+          <w:lang w:val="en-US" w:eastAsia="pt-BR"/>
         </w:rPr>
         <w:t xml:space="preserve"> </w:t>
       </w:r>
@@ -10032,7 +10004,7 @@
           <w:color w:val="000000"/>
           <w:sz w:val="21"/>
           <w:szCs w:val="21"/>
-          <w:lang w:eastAsia="pt-BR"/>
+          <w:lang w:val="en-US" w:eastAsia="pt-BR"/>
         </w:rPr>
         <w:t>remover(</w:t>
       </w:r>
@@ -10043,7 +10015,7 @@
           <w:color w:val="0000FF"/>
           <w:sz w:val="21"/>
           <w:szCs w:val="21"/>
-          <w:lang w:eastAsia="pt-BR"/>
+          <w:lang w:val="en-US" w:eastAsia="pt-BR"/>
         </w:rPr>
         <w:t>T</w:t>
       </w:r>
@@ -10053,52 +10025,30 @@
           <w:color w:val="000000"/>
           <w:sz w:val="21"/>
           <w:szCs w:val="21"/>
-          <w:lang w:eastAsia="pt-BR"/>
-        </w:rPr>
-        <w:t xml:space="preserve"> </w:t>
-      </w:r>
-      <w:proofErr w:type="spellStart"/>
-      <w:r>
-        <w:rPr>
-          <w:rFonts w:ascii="Consolas" w:eastAsia="Times New Roman" w:hAnsi="Consolas" w:cs="Times New Roman"/>
-          <w:color w:val="000000"/>
-          <w:sz w:val="21"/>
-          <w:szCs w:val="21"/>
-          <w:lang w:eastAsia="pt-BR"/>
-        </w:rPr>
-        <w:t>entity</w:t>
-      </w:r>
-      <w:proofErr w:type="spellEnd"/>
-      <w:r>
-        <w:rPr>
-          <w:rFonts w:ascii="Consolas" w:eastAsia="Times New Roman" w:hAnsi="Consolas" w:cs="Times New Roman"/>
-          <w:color w:val="000000"/>
-          <w:sz w:val="21"/>
-          <w:szCs w:val="21"/>
-          <w:lang w:eastAsia="pt-BR"/>
-        </w:rPr>
-        <w:t>);</w:t>
-      </w:r>
-    </w:p>
-    <w:p>
-      <w:pPr>
-        <w:shd w:val="clear" w:color="auto" w:fill="FFFFFF"/>
-        <w:spacing w:after="0" w:line="285" w:lineRule="atLeast"/>
-        <w:rPr>
-          <w:rFonts w:ascii="Consolas" w:eastAsia="Times New Roman" w:hAnsi="Consolas" w:cs="Times New Roman"/>
-          <w:color w:val="000000"/>
-          <w:sz w:val="21"/>
-          <w:szCs w:val="21"/>
-          <w:lang w:eastAsia="pt-BR"/>
-        </w:rPr>
-      </w:pPr>
-      <w:r>
-        <w:rPr>
-          <w:rFonts w:ascii="Consolas" w:eastAsia="Times New Roman" w:hAnsi="Consolas" w:cs="Times New Roman"/>
-          <w:color w:val="000000"/>
-          <w:sz w:val="21"/>
-          <w:szCs w:val="21"/>
-          <w:lang w:eastAsia="pt-BR"/>
+          <w:lang w:val="en-US" w:eastAsia="pt-BR"/>
+        </w:rPr>
+        <w:t xml:space="preserve"> entity);</w:t>
+      </w:r>
+    </w:p>
+    <w:p>
+      <w:pPr>
+        <w:shd w:val="clear" w:color="auto" w:fill="FFFFFF"/>
+        <w:spacing w:after="0" w:line="285" w:lineRule="atLeast"/>
+        <w:rPr>
+          <w:rFonts w:ascii="Consolas" w:eastAsia="Times New Roman" w:hAnsi="Consolas" w:cs="Times New Roman"/>
+          <w:color w:val="000000"/>
+          <w:sz w:val="21"/>
+          <w:szCs w:val="21"/>
+          <w:lang w:eastAsia="pt-BR"/>
+        </w:rPr>
+      </w:pPr>
+      <w:r>
+        <w:rPr>
+          <w:rFonts w:ascii="Consolas" w:eastAsia="Times New Roman" w:hAnsi="Consolas" w:cs="Times New Roman"/>
+          <w:color w:val="000000"/>
+          <w:sz w:val="21"/>
+          <w:szCs w:val="21"/>
+          <w:lang w:val="en-US" w:eastAsia="pt-BR"/>
         </w:rPr>
         <w:t xml:space="preserve">    </w:t>
       </w:r>
@@ -14420,6 +14370,78 @@
     </w:p>
     <w:p>
       <w:r>
+        <w:rPr>
+          <w:noProof/>
+        </w:rPr>
+        <w:drawing>
+          <wp:inline distT="0" distB="0" distL="0" distR="0" wp14:anchorId="0A7AB44A" wp14:editId="20631F26">
+            <wp:extent cx="5391150" cy="4176395"/>
+            <wp:effectExtent l="0" t="0" r="0" b="0"/>
+            <wp:docPr id="5" name="Imagem 5"/>
+            <wp:cNvGraphicFramePr>
+              <a:graphicFrameLocks xmlns:a="http://schemas.openxmlformats.org/drawingml/2006/main" noChangeAspect="1"/>
+            </wp:cNvGraphicFramePr>
+            <a:graphic xmlns:a="http://schemas.openxmlformats.org/drawingml/2006/main">
+              <a:graphicData uri="http://schemas.openxmlformats.org/drawingml/2006/picture">
+                <pic:pic xmlns:pic="http://schemas.openxmlformats.org/drawingml/2006/picture">
+                  <pic:nvPicPr>
+                    <pic:cNvPr id="0" name="Picture 1"/>
+                    <pic:cNvPicPr>
+                      <a:picLocks noChangeAspect="1" noChangeArrowheads="1"/>
+                    </pic:cNvPicPr>
+                  </pic:nvPicPr>
+                  <pic:blipFill>
+                    <a:blip r:embed="rId21">
+                      <a:extLst>
+                        <a:ext uri="{28A0092B-C50C-407E-A947-70E740481C1C}">
+                          <a14:useLocalDpi xmlns:a14="http://schemas.microsoft.com/office/drawing/2010/main" val="0"/>
+                        </a:ext>
+                      </a:extLst>
+                    </a:blip>
+                    <a:srcRect/>
+                    <a:stretch>
+                      <a:fillRect/>
+                    </a:stretch>
+                  </pic:blipFill>
+                  <pic:spPr bwMode="auto">
+                    <a:xfrm>
+                      <a:off x="0" y="0"/>
+                      <a:ext cx="5391150" cy="4176395"/>
+                    </a:xfrm>
+                    <a:prstGeom prst="rect">
+                      <a:avLst/>
+                    </a:prstGeom>
+                    <a:noFill/>
+                    <a:ln>
+                      <a:noFill/>
+                    </a:ln>
+                  </pic:spPr>
+                </pic:pic>
+              </a:graphicData>
+            </a:graphic>
+          </wp:inline>
+        </w:drawing>
+      </w:r>
+    </w:p>
+    <w:p>
+      <w:r>
+        <w:t xml:space="preserve">Devido a globalização do mundo, cada país depende de outro para obter certos produtos. Tal como a Arábia Saudita exporta toneladas de Petróleo para diversos países em outros continentes, assim como a Alemanha exporta Máquinas. Cada país faz algum tipo de exportação, às vezes dois países exportam o mesmo produto, porém devido </w:t>
+      </w:r>
+      <w:proofErr w:type="spellStart"/>
+      <w:r>
+        <w:t>a</w:t>
+      </w:r>
+      <w:proofErr w:type="spellEnd"/>
+      <w:r>
+        <w:t xml:space="preserve"> proximidade podem ter clientes diferentes dentro e fora do continente.</w:t>
+      </w:r>
+    </w:p>
+    <w:p>
+      <w:bookmarkStart w:id="0" w:name="_GoBack"/>
+      <w:bookmarkEnd w:id="0"/>
+    </w:p>
+    <w:p>
+      <w:r>
         <w:br w:type="page"/>
       </w:r>
     </w:p>
@@ -14506,7 +14528,7 @@
                     </pic:cNvPicPr>
                   </pic:nvPicPr>
                   <pic:blipFill>
-                    <a:blip r:embed="rId21">
+                    <a:blip r:embed="rId22">
                       <a:extLst>
                         <a:ext uri="{28A0092B-C50C-407E-A947-70E740481C1C}">
                           <a14:useLocalDpi xmlns:a14="http://schemas.microsoft.com/office/drawing/2010/main" val="0"/>
@@ -14561,7 +14583,7 @@
                     </pic:cNvPicPr>
                   </pic:nvPicPr>
                   <pic:blipFill>
-                    <a:blip r:embed="rId22" cstate="print">
+                    <a:blip r:embed="rId23" cstate="print">
                       <a:extLst>
                         <a:ext uri="{28A0092B-C50C-407E-A947-70E740481C1C}">
                           <a14:useLocalDpi xmlns:a14="http://schemas.microsoft.com/office/drawing/2010/main" val="0"/>
@@ -14616,7 +14638,7 @@
                     </pic:cNvPicPr>
                   </pic:nvPicPr>
                   <pic:blipFill>
-                    <a:blip r:embed="rId23" cstate="print">
+                    <a:blip r:embed="rId24" cstate="print">
                       <a:extLst>
                         <a:ext uri="{28A0092B-C50C-407E-A947-70E740481C1C}">
                           <a14:useLocalDpi xmlns:a14="http://schemas.microsoft.com/office/drawing/2010/main" val="0"/>
@@ -14671,7 +14693,7 @@
                     </pic:cNvPicPr>
                   </pic:nvPicPr>
                   <pic:blipFill>
-                    <a:blip r:embed="rId24" cstate="print">
+                    <a:blip r:embed="rId25" cstate="print">
                       <a:extLst>
                         <a:ext uri="{28A0092B-C50C-407E-A947-70E740481C1C}">
                           <a14:useLocalDpi xmlns:a14="http://schemas.microsoft.com/office/drawing/2010/main" val="0"/>
@@ -14726,7 +14748,7 @@
                     </pic:cNvPicPr>
                   </pic:nvPicPr>
                   <pic:blipFill>
-                    <a:blip r:embed="rId25" cstate="print">
+                    <a:blip r:embed="rId26" cstate="print">
                       <a:extLst>
                         <a:ext uri="{28A0092B-C50C-407E-A947-70E740481C1C}">
                           <a14:useLocalDpi xmlns:a14="http://schemas.microsoft.com/office/drawing/2010/main" val="0"/>
@@ -14781,7 +14803,7 @@
                     </pic:cNvPicPr>
                   </pic:nvPicPr>
                   <pic:blipFill>
-                    <a:blip r:embed="rId26" cstate="print">
+                    <a:blip r:embed="rId27" cstate="print">
                       <a:extLst>
                         <a:ext uri="{28A0092B-C50C-407E-A947-70E740481C1C}">
                           <a14:useLocalDpi xmlns:a14="http://schemas.microsoft.com/office/drawing/2010/main" val="0"/>
@@ -14836,7 +14858,7 @@
                     </pic:cNvPicPr>
                   </pic:nvPicPr>
                   <pic:blipFill>
-                    <a:blip r:embed="rId27" cstate="print">
+                    <a:blip r:embed="rId28" cstate="print">
                       <a:extLst>
                         <a:ext uri="{28A0092B-C50C-407E-A947-70E740481C1C}">
                           <a14:useLocalDpi xmlns:a14="http://schemas.microsoft.com/office/drawing/2010/main" val="0"/>
@@ -14903,7 +14925,7 @@
         </w:rPr>
         <w:lastRenderedPageBreak/>
         <w:drawing>
-          <wp:inline distT="0" distB="0" distL="0" distR="0" wp14:anchorId="4F56D593" wp14:editId="2F578CCC">
+          <wp:inline distT="0" distB="0" distL="0" distR="0" wp14:anchorId="4DEE13C3" wp14:editId="4178F14A">
             <wp:extent cx="4656961" cy="9290213"/>
             <wp:effectExtent l="0" t="0" r="0" b="6350"/>
             <wp:docPr id="15" name="Imagem 15"/>
@@ -14920,7 +14942,7 @@
                     </pic:cNvPicPr>
                   </pic:nvPicPr>
                   <pic:blipFill>
-                    <a:blip r:embed="rId28">
+                    <a:blip r:embed="rId29">
                       <a:extLst>
                         <a:ext uri="{28A0092B-C50C-407E-A947-70E740481C1C}">
                           <a14:useLocalDpi xmlns:a14="http://schemas.microsoft.com/office/drawing/2010/main" val="0"/>

</xml_diff>

<commit_message>
Adicionado justificativa para o exercício 25
</commit_message>
<xml_diff>
--- a/Lista 3.docx
+++ b/Lista 3.docx
@@ -14338,7 +14338,13 @@
         </w:drawing>
       </w:r>
     </w:p>
-    <w:p/>
+    <w:p>
+      <w:r>
+        <w:t>O projeto contém 5 camadas, considerando duas externas que são utilizadas pela camada de Aplicação. Existe a camada de Apresentação que é utilizada para o cliente acessar a Aplicação. E também a camada do Banco de Dados que é onde os dados são guardados.</w:t>
+      </w:r>
+      <w:bookmarkStart w:id="0" w:name="_GoBack"/>
+      <w:bookmarkEnd w:id="0"/>
+    </w:p>
     <w:p>
       <w:r>
         <w:br w:type="page"/>
@@ -14436,10 +14442,7 @@
         <w:t xml:space="preserve"> proximidade podem ter clientes diferentes dentro e fora do continente.</w:t>
       </w:r>
     </w:p>
-    <w:p>
-      <w:bookmarkStart w:id="0" w:name="_GoBack"/>
-      <w:bookmarkEnd w:id="0"/>
-    </w:p>
+    <w:p/>
     <w:p>
       <w:r>
         <w:br w:type="page"/>

</xml_diff>

<commit_message>
Adicionado membro estático ao exercício 15.Atualizado as imagens da pasta imagens e as que serão enviadas.
</commit_message>
<xml_diff>
--- a/Lista 3.docx
+++ b/Lista 3.docx
@@ -9587,10 +9587,10 @@
           <w:noProof/>
         </w:rPr>
         <w:drawing>
-          <wp:inline distT="0" distB="0" distL="0" distR="0" wp14:anchorId="0978D6B7" wp14:editId="06B586A4">
-            <wp:extent cx="5400040" cy="5474776"/>
-            <wp:effectExtent l="0" t="0" r="0" b="0"/>
-            <wp:docPr id="23" name="Imagem 23"/>
+          <wp:inline distT="0" distB="0" distL="0" distR="0" wp14:anchorId="7C3D3CE7" wp14:editId="5125358B">
+            <wp:extent cx="5400040" cy="5427428"/>
+            <wp:effectExtent l="0" t="0" r="0" b="1905"/>
+            <wp:docPr id="9" name="Imagem 9"/>
             <wp:cNvGraphicFramePr>
               <a:graphicFrameLocks xmlns:a="http://schemas.openxmlformats.org/drawingml/2006/main" noChangeAspect="1"/>
             </wp:cNvGraphicFramePr>
@@ -9598,7 +9598,7 @@
               <a:graphicData uri="http://schemas.openxmlformats.org/drawingml/2006/picture">
                 <pic:pic xmlns:pic="http://schemas.openxmlformats.org/drawingml/2006/picture">
                   <pic:nvPicPr>
-                    <pic:cNvPr id="0" name="Picture 56"/>
+                    <pic:cNvPr id="0" name="Picture 1"/>
                     <pic:cNvPicPr>
                       <a:picLocks noChangeAspect="1" noChangeArrowheads="1"/>
                     </pic:cNvPicPr>
@@ -9619,7 +9619,7 @@
                   <pic:spPr bwMode="auto">
                     <a:xfrm>
                       <a:off x="0" y="0"/>
-                      <a:ext cx="5400040" cy="5474776"/>
+                      <a:ext cx="5400040" cy="5427428"/>
                     </a:xfrm>
                     <a:prstGeom prst="rect">
                       <a:avLst/>
@@ -9635,6 +9635,8 @@
           </wp:inline>
         </w:drawing>
       </w:r>
+      <w:bookmarkStart w:id="0" w:name="_GoBack"/>
+      <w:bookmarkEnd w:id="0"/>
     </w:p>
     <w:p/>
     <w:p>
@@ -9790,7 +9792,7 @@
           <w:color w:val="000000"/>
           <w:sz w:val="21"/>
           <w:szCs w:val="21"/>
-          <w:lang w:val="en-US" w:eastAsia="pt-BR"/>
+          <w:lang w:eastAsia="pt-BR"/>
         </w:rPr>
       </w:pPr>
       <w:r>
@@ -9803,27 +9805,28 @@
         </w:rPr>
         <w:t xml:space="preserve">    </w:t>
       </w:r>
-      <w:r>
-        <w:rPr>
-          <w:rFonts w:ascii="Consolas" w:eastAsia="Times New Roman" w:hAnsi="Consolas" w:cs="Times New Roman"/>
-          <w:color w:val="0000FF"/>
-          <w:sz w:val="21"/>
-          <w:szCs w:val="21"/>
-          <w:lang w:val="en-US" w:eastAsia="pt-BR"/>
+      <w:proofErr w:type="spellStart"/>
+      <w:r>
+        <w:rPr>
+          <w:rFonts w:ascii="Consolas" w:eastAsia="Times New Roman" w:hAnsi="Consolas" w:cs="Times New Roman"/>
+          <w:color w:val="0000FF"/>
+          <w:sz w:val="21"/>
+          <w:szCs w:val="21"/>
+          <w:lang w:eastAsia="pt-BR"/>
         </w:rPr>
         <w:t>void</w:t>
       </w:r>
-      <w:r>
-        <w:rPr>
-          <w:rFonts w:ascii="Consolas" w:eastAsia="Times New Roman" w:hAnsi="Consolas" w:cs="Times New Roman"/>
-          <w:color w:val="000000"/>
-          <w:sz w:val="21"/>
-          <w:szCs w:val="21"/>
-          <w:lang w:val="en-US" w:eastAsia="pt-BR"/>
-        </w:rPr>
-        <w:t xml:space="preserve"> </w:t>
-      </w:r>
-      <w:proofErr w:type="spellStart"/>
+      <w:proofErr w:type="spellEnd"/>
+      <w:r>
+        <w:rPr>
+          <w:rFonts w:ascii="Consolas" w:eastAsia="Times New Roman" w:hAnsi="Consolas" w:cs="Times New Roman"/>
+          <w:color w:val="000000"/>
+          <w:sz w:val="21"/>
+          <w:szCs w:val="21"/>
+          <w:lang w:eastAsia="pt-BR"/>
+        </w:rPr>
+        <w:t xml:space="preserve"> </w:t>
+      </w:r>
       <w:proofErr w:type="gramStart"/>
       <w:r>
         <w:rPr>
@@ -9831,20 +9834,9 @@
           <w:color w:val="000000"/>
           <w:sz w:val="21"/>
           <w:szCs w:val="21"/>
-          <w:lang w:val="en-US" w:eastAsia="pt-BR"/>
-        </w:rPr>
-        <w:t>inserir</w:t>
-      </w:r>
-      <w:proofErr w:type="spellEnd"/>
-      <w:r>
-        <w:rPr>
-          <w:rFonts w:ascii="Consolas" w:eastAsia="Times New Roman" w:hAnsi="Consolas" w:cs="Times New Roman"/>
-          <w:color w:val="000000"/>
-          <w:sz w:val="21"/>
-          <w:szCs w:val="21"/>
-          <w:lang w:val="en-US" w:eastAsia="pt-BR"/>
-        </w:rPr>
-        <w:t>(</w:t>
+          <w:lang w:eastAsia="pt-BR"/>
+        </w:rPr>
+        <w:t>inserir(</w:t>
       </w:r>
       <w:proofErr w:type="gramEnd"/>
       <w:r>
@@ -9853,7 +9845,7 @@
           <w:color w:val="0000FF"/>
           <w:sz w:val="21"/>
           <w:szCs w:val="21"/>
-          <w:lang w:val="en-US" w:eastAsia="pt-BR"/>
+          <w:lang w:eastAsia="pt-BR"/>
         </w:rPr>
         <w:t>T</w:t>
       </w:r>
@@ -9863,54 +9855,77 @@
           <w:color w:val="000000"/>
           <w:sz w:val="21"/>
           <w:szCs w:val="21"/>
-          <w:lang w:val="en-US" w:eastAsia="pt-BR"/>
-        </w:rPr>
-        <w:t xml:space="preserve"> entity);</w:t>
-      </w:r>
-    </w:p>
-    <w:p>
-      <w:pPr>
-        <w:shd w:val="clear" w:color="auto" w:fill="FFFFFF"/>
-        <w:spacing w:after="0" w:line="285" w:lineRule="atLeast"/>
-        <w:rPr>
-          <w:rFonts w:ascii="Consolas" w:eastAsia="Times New Roman" w:hAnsi="Consolas" w:cs="Times New Roman"/>
-          <w:color w:val="000000"/>
-          <w:sz w:val="21"/>
-          <w:szCs w:val="21"/>
-          <w:lang w:val="en-US" w:eastAsia="pt-BR"/>
-        </w:rPr>
-      </w:pPr>
-      <w:r>
-        <w:rPr>
-          <w:rFonts w:ascii="Consolas" w:eastAsia="Times New Roman" w:hAnsi="Consolas" w:cs="Times New Roman"/>
-          <w:color w:val="000000"/>
-          <w:sz w:val="21"/>
-          <w:szCs w:val="21"/>
-          <w:lang w:val="en-US" w:eastAsia="pt-BR"/>
+          <w:lang w:eastAsia="pt-BR"/>
+        </w:rPr>
+        <w:t xml:space="preserve"> </w:t>
+      </w:r>
+      <w:proofErr w:type="spellStart"/>
+      <w:r>
+        <w:rPr>
+          <w:rFonts w:ascii="Consolas" w:eastAsia="Times New Roman" w:hAnsi="Consolas" w:cs="Times New Roman"/>
+          <w:color w:val="000000"/>
+          <w:sz w:val="21"/>
+          <w:szCs w:val="21"/>
+          <w:lang w:eastAsia="pt-BR"/>
+        </w:rPr>
+        <w:t>entity</w:t>
+      </w:r>
+      <w:proofErr w:type="spellEnd"/>
+      <w:r>
+        <w:rPr>
+          <w:rFonts w:ascii="Consolas" w:eastAsia="Times New Roman" w:hAnsi="Consolas" w:cs="Times New Roman"/>
+          <w:color w:val="000000"/>
+          <w:sz w:val="21"/>
+          <w:szCs w:val="21"/>
+          <w:lang w:eastAsia="pt-BR"/>
+        </w:rPr>
+        <w:t>);</w:t>
+      </w:r>
+    </w:p>
+    <w:p>
+      <w:pPr>
+        <w:shd w:val="clear" w:color="auto" w:fill="FFFFFF"/>
+        <w:spacing w:after="0" w:line="285" w:lineRule="atLeast"/>
+        <w:rPr>
+          <w:rFonts w:ascii="Consolas" w:eastAsia="Times New Roman" w:hAnsi="Consolas" w:cs="Times New Roman"/>
+          <w:color w:val="000000"/>
+          <w:sz w:val="21"/>
+          <w:szCs w:val="21"/>
+          <w:lang w:eastAsia="pt-BR"/>
+        </w:rPr>
+      </w:pPr>
+      <w:r>
+        <w:rPr>
+          <w:rFonts w:ascii="Consolas" w:eastAsia="Times New Roman" w:hAnsi="Consolas" w:cs="Times New Roman"/>
+          <w:color w:val="000000"/>
+          <w:sz w:val="21"/>
+          <w:szCs w:val="21"/>
+          <w:lang w:eastAsia="pt-BR"/>
         </w:rPr>
         <w:t xml:space="preserve">    </w:t>
       </w:r>
-      <w:r>
-        <w:rPr>
-          <w:rFonts w:ascii="Consolas" w:eastAsia="Times New Roman" w:hAnsi="Consolas" w:cs="Times New Roman"/>
-          <w:color w:val="0000FF"/>
-          <w:sz w:val="21"/>
-          <w:szCs w:val="21"/>
-          <w:lang w:val="en-US" w:eastAsia="pt-BR"/>
+      <w:proofErr w:type="spellStart"/>
+      <w:r>
+        <w:rPr>
+          <w:rFonts w:ascii="Consolas" w:eastAsia="Times New Roman" w:hAnsi="Consolas" w:cs="Times New Roman"/>
+          <w:color w:val="0000FF"/>
+          <w:sz w:val="21"/>
+          <w:szCs w:val="21"/>
+          <w:lang w:eastAsia="pt-BR"/>
         </w:rPr>
         <w:t>void</w:t>
       </w:r>
-      <w:r>
-        <w:rPr>
-          <w:rFonts w:ascii="Consolas" w:eastAsia="Times New Roman" w:hAnsi="Consolas" w:cs="Times New Roman"/>
-          <w:color w:val="000000"/>
-          <w:sz w:val="21"/>
-          <w:szCs w:val="21"/>
-          <w:lang w:val="en-US" w:eastAsia="pt-BR"/>
-        </w:rPr>
-        <w:t xml:space="preserve"> </w:t>
-      </w:r>
-      <w:proofErr w:type="spellStart"/>
+      <w:proofErr w:type="spellEnd"/>
+      <w:r>
+        <w:rPr>
+          <w:rFonts w:ascii="Consolas" w:eastAsia="Times New Roman" w:hAnsi="Consolas" w:cs="Times New Roman"/>
+          <w:color w:val="000000"/>
+          <w:sz w:val="21"/>
+          <w:szCs w:val="21"/>
+          <w:lang w:eastAsia="pt-BR"/>
+        </w:rPr>
+        <w:t xml:space="preserve"> </w:t>
+      </w:r>
       <w:proofErr w:type="gramStart"/>
       <w:r>
         <w:rPr>
@@ -9918,20 +9933,9 @@
           <w:color w:val="000000"/>
           <w:sz w:val="21"/>
           <w:szCs w:val="21"/>
-          <w:lang w:val="en-US" w:eastAsia="pt-BR"/>
-        </w:rPr>
-        <w:t>atualizar</w:t>
-      </w:r>
-      <w:proofErr w:type="spellEnd"/>
-      <w:r>
-        <w:rPr>
-          <w:rFonts w:ascii="Consolas" w:eastAsia="Times New Roman" w:hAnsi="Consolas" w:cs="Times New Roman"/>
-          <w:color w:val="000000"/>
-          <w:sz w:val="21"/>
-          <w:szCs w:val="21"/>
-          <w:lang w:val="en-US" w:eastAsia="pt-BR"/>
-        </w:rPr>
-        <w:t>(</w:t>
+          <w:lang w:eastAsia="pt-BR"/>
+        </w:rPr>
+        <w:t>atualizar(</w:t>
       </w:r>
       <w:proofErr w:type="gramEnd"/>
       <w:r>
@@ -9940,7 +9944,7 @@
           <w:color w:val="0000FF"/>
           <w:sz w:val="21"/>
           <w:szCs w:val="21"/>
-          <w:lang w:val="en-US" w:eastAsia="pt-BR"/>
+          <w:lang w:eastAsia="pt-BR"/>
         </w:rPr>
         <w:t>T</w:t>
       </w:r>
@@ -9950,50 +9954,74 @@
           <w:color w:val="000000"/>
           <w:sz w:val="21"/>
           <w:szCs w:val="21"/>
-          <w:lang w:val="en-US" w:eastAsia="pt-BR"/>
-        </w:rPr>
-        <w:t xml:space="preserve"> entity);</w:t>
-      </w:r>
-    </w:p>
-    <w:p>
-      <w:pPr>
-        <w:shd w:val="clear" w:color="auto" w:fill="FFFFFF"/>
-        <w:spacing w:after="0" w:line="285" w:lineRule="atLeast"/>
-        <w:rPr>
-          <w:rFonts w:ascii="Consolas" w:eastAsia="Times New Roman" w:hAnsi="Consolas" w:cs="Times New Roman"/>
-          <w:color w:val="000000"/>
-          <w:sz w:val="21"/>
-          <w:szCs w:val="21"/>
-          <w:lang w:val="en-US" w:eastAsia="pt-BR"/>
-        </w:rPr>
-      </w:pPr>
-      <w:r>
-        <w:rPr>
-          <w:rFonts w:ascii="Consolas" w:eastAsia="Times New Roman" w:hAnsi="Consolas" w:cs="Times New Roman"/>
-          <w:color w:val="000000"/>
-          <w:sz w:val="21"/>
-          <w:szCs w:val="21"/>
-          <w:lang w:val="en-US" w:eastAsia="pt-BR"/>
+          <w:lang w:eastAsia="pt-BR"/>
+        </w:rPr>
+        <w:t xml:space="preserve"> </w:t>
+      </w:r>
+      <w:proofErr w:type="spellStart"/>
+      <w:r>
+        <w:rPr>
+          <w:rFonts w:ascii="Consolas" w:eastAsia="Times New Roman" w:hAnsi="Consolas" w:cs="Times New Roman"/>
+          <w:color w:val="000000"/>
+          <w:sz w:val="21"/>
+          <w:szCs w:val="21"/>
+          <w:lang w:eastAsia="pt-BR"/>
+        </w:rPr>
+        <w:t>entity</w:t>
+      </w:r>
+      <w:proofErr w:type="spellEnd"/>
+      <w:r>
+        <w:rPr>
+          <w:rFonts w:ascii="Consolas" w:eastAsia="Times New Roman" w:hAnsi="Consolas" w:cs="Times New Roman"/>
+          <w:color w:val="000000"/>
+          <w:sz w:val="21"/>
+          <w:szCs w:val="21"/>
+          <w:lang w:eastAsia="pt-BR"/>
+        </w:rPr>
+        <w:t>);</w:t>
+      </w:r>
+    </w:p>
+    <w:p>
+      <w:pPr>
+        <w:shd w:val="clear" w:color="auto" w:fill="FFFFFF"/>
+        <w:spacing w:after="0" w:line="285" w:lineRule="atLeast"/>
+        <w:rPr>
+          <w:rFonts w:ascii="Consolas" w:eastAsia="Times New Roman" w:hAnsi="Consolas" w:cs="Times New Roman"/>
+          <w:color w:val="000000"/>
+          <w:sz w:val="21"/>
+          <w:szCs w:val="21"/>
+          <w:lang w:eastAsia="pt-BR"/>
+        </w:rPr>
+      </w:pPr>
+      <w:r>
+        <w:rPr>
+          <w:rFonts w:ascii="Consolas" w:eastAsia="Times New Roman" w:hAnsi="Consolas" w:cs="Times New Roman"/>
+          <w:color w:val="000000"/>
+          <w:sz w:val="21"/>
+          <w:szCs w:val="21"/>
+          <w:lang w:eastAsia="pt-BR"/>
         </w:rPr>
         <w:t xml:space="preserve">    </w:t>
       </w:r>
-      <w:r>
-        <w:rPr>
-          <w:rFonts w:ascii="Consolas" w:eastAsia="Times New Roman" w:hAnsi="Consolas" w:cs="Times New Roman"/>
-          <w:color w:val="0000FF"/>
-          <w:sz w:val="21"/>
-          <w:szCs w:val="21"/>
-          <w:lang w:val="en-US" w:eastAsia="pt-BR"/>
+      <w:proofErr w:type="spellStart"/>
+      <w:r>
+        <w:rPr>
+          <w:rFonts w:ascii="Consolas" w:eastAsia="Times New Roman" w:hAnsi="Consolas" w:cs="Times New Roman"/>
+          <w:color w:val="0000FF"/>
+          <w:sz w:val="21"/>
+          <w:szCs w:val="21"/>
+          <w:lang w:eastAsia="pt-BR"/>
         </w:rPr>
         <w:t>void</w:t>
       </w:r>
-      <w:r>
-        <w:rPr>
-          <w:rFonts w:ascii="Consolas" w:eastAsia="Times New Roman" w:hAnsi="Consolas" w:cs="Times New Roman"/>
-          <w:color w:val="000000"/>
-          <w:sz w:val="21"/>
-          <w:szCs w:val="21"/>
-          <w:lang w:val="en-US" w:eastAsia="pt-BR"/>
+      <w:proofErr w:type="spellEnd"/>
+      <w:r>
+        <w:rPr>
+          <w:rFonts w:ascii="Consolas" w:eastAsia="Times New Roman" w:hAnsi="Consolas" w:cs="Times New Roman"/>
+          <w:color w:val="000000"/>
+          <w:sz w:val="21"/>
+          <w:szCs w:val="21"/>
+          <w:lang w:eastAsia="pt-BR"/>
         </w:rPr>
         <w:t xml:space="preserve"> </w:t>
       </w:r>
@@ -10004,7 +10032,7 @@
           <w:color w:val="000000"/>
           <w:sz w:val="21"/>
           <w:szCs w:val="21"/>
-          <w:lang w:val="en-US" w:eastAsia="pt-BR"/>
+          <w:lang w:eastAsia="pt-BR"/>
         </w:rPr>
         <w:t>remover(</w:t>
       </w:r>
@@ -10015,7 +10043,7 @@
           <w:color w:val="0000FF"/>
           <w:sz w:val="21"/>
           <w:szCs w:val="21"/>
-          <w:lang w:val="en-US" w:eastAsia="pt-BR"/>
+          <w:lang w:eastAsia="pt-BR"/>
         </w:rPr>
         <w:t>T</w:t>
       </w:r>
@@ -10025,30 +10053,52 @@
           <w:color w:val="000000"/>
           <w:sz w:val="21"/>
           <w:szCs w:val="21"/>
-          <w:lang w:val="en-US" w:eastAsia="pt-BR"/>
-        </w:rPr>
-        <w:t xml:space="preserve"> entity);</w:t>
-      </w:r>
-    </w:p>
-    <w:p>
-      <w:pPr>
-        <w:shd w:val="clear" w:color="auto" w:fill="FFFFFF"/>
-        <w:spacing w:after="0" w:line="285" w:lineRule="atLeast"/>
-        <w:rPr>
-          <w:rFonts w:ascii="Consolas" w:eastAsia="Times New Roman" w:hAnsi="Consolas" w:cs="Times New Roman"/>
-          <w:color w:val="000000"/>
-          <w:sz w:val="21"/>
-          <w:szCs w:val="21"/>
-          <w:lang w:eastAsia="pt-BR"/>
-        </w:rPr>
-      </w:pPr>
-      <w:r>
-        <w:rPr>
-          <w:rFonts w:ascii="Consolas" w:eastAsia="Times New Roman" w:hAnsi="Consolas" w:cs="Times New Roman"/>
-          <w:color w:val="000000"/>
-          <w:sz w:val="21"/>
-          <w:szCs w:val="21"/>
-          <w:lang w:val="en-US" w:eastAsia="pt-BR"/>
+          <w:lang w:eastAsia="pt-BR"/>
+        </w:rPr>
+        <w:t xml:space="preserve"> </w:t>
+      </w:r>
+      <w:proofErr w:type="spellStart"/>
+      <w:r>
+        <w:rPr>
+          <w:rFonts w:ascii="Consolas" w:eastAsia="Times New Roman" w:hAnsi="Consolas" w:cs="Times New Roman"/>
+          <w:color w:val="000000"/>
+          <w:sz w:val="21"/>
+          <w:szCs w:val="21"/>
+          <w:lang w:eastAsia="pt-BR"/>
+        </w:rPr>
+        <w:t>entity</w:t>
+      </w:r>
+      <w:proofErr w:type="spellEnd"/>
+      <w:r>
+        <w:rPr>
+          <w:rFonts w:ascii="Consolas" w:eastAsia="Times New Roman" w:hAnsi="Consolas" w:cs="Times New Roman"/>
+          <w:color w:val="000000"/>
+          <w:sz w:val="21"/>
+          <w:szCs w:val="21"/>
+          <w:lang w:eastAsia="pt-BR"/>
+        </w:rPr>
+        <w:t>);</w:t>
+      </w:r>
+    </w:p>
+    <w:p>
+      <w:pPr>
+        <w:shd w:val="clear" w:color="auto" w:fill="FFFFFF"/>
+        <w:spacing w:after="0" w:line="285" w:lineRule="atLeast"/>
+        <w:rPr>
+          <w:rFonts w:ascii="Consolas" w:eastAsia="Times New Roman" w:hAnsi="Consolas" w:cs="Times New Roman"/>
+          <w:color w:val="000000"/>
+          <w:sz w:val="21"/>
+          <w:szCs w:val="21"/>
+          <w:lang w:eastAsia="pt-BR"/>
+        </w:rPr>
+      </w:pPr>
+      <w:r>
+        <w:rPr>
+          <w:rFonts w:ascii="Consolas" w:eastAsia="Times New Roman" w:hAnsi="Consolas" w:cs="Times New Roman"/>
+          <w:color w:val="000000"/>
+          <w:sz w:val="21"/>
+          <w:szCs w:val="21"/>
+          <w:lang w:eastAsia="pt-BR"/>
         </w:rPr>
         <w:t xml:space="preserve">    </w:t>
       </w:r>
@@ -14342,8 +14392,6 @@
       <w:r>
         <w:t>O projeto contém 5 camadas, considerando duas externas que são utilizadas pela camada de Aplicação. Existe a camada de Apresentação que é utilizada para o cliente acessar a Aplicação. E também a camada do Banco de Dados que é onde os dados são guardados.</w:t>
       </w:r>
-      <w:bookmarkStart w:id="0" w:name="_GoBack"/>
-      <w:bookmarkEnd w:id="0"/>
     </w:p>
     <w:p>
       <w:r>

</xml_diff>

<commit_message>
Corrigido as classes da África.
</commit_message>
<xml_diff>
--- a/Lista 3.docx
+++ b/Lista 3.docx
@@ -9827,7 +9827,6 @@
           <w:lang w:eastAsia="pt-BR"/>
         </w:rPr>
       </w:pPr>
-      <w:bookmarkStart w:id="0" w:name="_GoBack"/>
       <w:r>
         <w:rPr>
           <w:rFonts w:ascii="Consolas" w:eastAsia="Times New Roman" w:hAnsi="Consolas" w:cs="Times New Roman"/>
@@ -11231,7 +11230,6 @@
         <w:t>}</w:t>
       </w:r>
     </w:p>
-    <w:bookmarkEnd w:id="0"/>
     <w:p/>
     <w:p>
       <w:r>
@@ -16048,10 +16046,10 @@
           <w:noProof/>
         </w:rPr>
         <w:drawing>
-          <wp:inline distT="0" distB="0" distL="0" distR="0" wp14:anchorId="0A7AB44A" wp14:editId="20631F26">
-            <wp:extent cx="5391150" cy="4176395"/>
-            <wp:effectExtent l="0" t="0" r="0" b="0"/>
-            <wp:docPr id="5" name="Imagem 5"/>
+          <wp:inline distT="0" distB="0" distL="0" distR="0" wp14:anchorId="558C31DC" wp14:editId="3DF90D90">
+            <wp:extent cx="5400040" cy="4184254"/>
+            <wp:effectExtent l="0" t="0" r="0" b="6985"/>
+            <wp:docPr id="10" name="Imagem 10"/>
             <wp:cNvGraphicFramePr>
               <a:graphicFrameLocks xmlns:a="http://schemas.openxmlformats.org/drawingml/2006/main" noChangeAspect="1"/>
             </wp:cNvGraphicFramePr>
@@ -16080,7 +16078,7 @@
                   <pic:spPr bwMode="auto">
                     <a:xfrm>
                       <a:off x="0" y="0"/>
-                      <a:ext cx="5391150" cy="4176395"/>
+                      <a:ext cx="5400040" cy="4184254"/>
                     </a:xfrm>
                     <a:prstGeom prst="rect">
                       <a:avLst/>
@@ -16099,7 +16097,18 @@
     </w:p>
     <w:p>
       <w:r>
-        <w:t xml:space="preserve">Devido a globalização do mundo, cada país depende de outro para obter certos produtos. Tal como a Arábia Saudita exporta toneladas de Petróleo para diversos países em outros continentes, assim como a Alemanha exporta Máquinas. Cada país faz algum tipo de exportação, às vezes dois países exportam o mesmo produto, porém devido </w:t>
+        <w:t>Devido a globalização do mundo, cada país depende de outro para obter certos produtos. Tal como a Arábia Saudita exporta toneladas de Petróleo para diversos países em outros continentes, assim como a Alemanha exporta Máquinas.</w:t>
+      </w:r>
+      <w:r>
+        <w:t xml:space="preserve"> </w:t>
+      </w:r>
+      <w:bookmarkStart w:id="0" w:name="_GoBack"/>
+      <w:bookmarkEnd w:id="0"/>
+      <w:r>
+        <w:t>Urânio de países da África.</w:t>
+      </w:r>
+      <w:r>
+        <w:t xml:space="preserve"> Cada país faz algum tipo de exportação, às vezes dois países exportam o mesmo produto, porém devido </w:t>
       </w:r>
       <w:proofErr w:type="spellStart"/>
       <w:r>

</xml_diff>

<commit_message>
Adicionado o diagrama de projetos na ParteB. Atualizado os arquivos para entrega.
</commit_message>
<xml_diff>
--- a/Lista 3.docx
+++ b/Lista 3.docx
@@ -445,39 +445,8 @@
       </w:r>
     </w:p>
     <w:p>
-      <w:pPr>
-        <w:ind w:firstLine="1560"/>
-        <w:rPr>
-          <w:rFonts w:ascii="Arial" w:hAnsi="Arial"/>
-        </w:rPr>
-      </w:pPr>
-      <w:r>
-        <w:rPr>
-          <w:rFonts w:ascii="Arial" w:hAnsi="Arial"/>
-        </w:rPr>
-        <w:t xml:space="preserve">Henrique Fernandes </w:t>
-      </w:r>
-      <w:r>
-        <w:rPr>
-          <w:rFonts w:ascii="Arial" w:hAnsi="Arial"/>
-        </w:rPr>
-        <w:tab/>
-      </w:r>
-      <w:r>
-        <w:rPr>
-          <w:rFonts w:ascii="Arial" w:hAnsi="Arial"/>
-        </w:rPr>
-        <w:tab/>
-      </w:r>
-      <w:r>
-        <w:rPr>
-          <w:rFonts w:ascii="Arial" w:hAnsi="Arial"/>
-        </w:rPr>
-        <w:tab/>
-        <w:t>141682263</w:t>
-      </w:r>
-    </w:p>
-    <w:p>
+      <w:bookmarkStart w:id="0" w:name="_GoBack"/>
+      <w:bookmarkEnd w:id="0"/>
       <w:r>
         <w:br w:type="page"/>
       </w:r>
@@ -16100,12 +16069,7 @@
         <w:t>Devido a globalização do mundo, cada país depende de outro para obter certos produtos. Tal como a Arábia Saudita exporta toneladas de Petróleo para diversos países em outros continentes, assim como a Alemanha exporta Máquinas.</w:t>
       </w:r>
       <w:r>
-        <w:t xml:space="preserve"> </w:t>
-      </w:r>
-      <w:bookmarkStart w:id="0" w:name="_GoBack"/>
-      <w:bookmarkEnd w:id="0"/>
-      <w:r>
-        <w:t>Urânio de países da África.</w:t>
+        <w:t xml:space="preserve"> Urânio de países da África.</w:t>
       </w:r>
       <w:r>
         <w:t xml:space="preserve"> Cada país faz algum tipo de exportação, às vezes dois países exportam o mesmo produto, porém devido </w:t>

</xml_diff>